<commit_message>
Fixed a typo, added Loom link to README
</commit_message>
<xml_diff>
--- a/Final Project Documentation.docx
+++ b/Final Project Documentation.docx
@@ -1660,19 +1660,86 @@
         </w:numPr>
         <w:jc w:val="both"/>
         <w:rPr>
-          <w:rFonts w:ascii="Times New Roman" w:hAnsi="Times New Roman" w:cs="Times New Roman"/>
-          <w:color w:val="000000" w:themeColor="text1"/>
-        </w:rPr>
-      </w:pPr>
-      <w:r>
-        <w:rPr>
           <w:rStyle w:val="Hyperlink"/>
           <w:rFonts w:ascii="Times New Roman" w:hAnsi="Times New Roman" w:cs="Times New Roman"/>
           <w:color w:val="000000" w:themeColor="text1"/>
           <w:u w:val="none"/>
         </w:rPr>
+      </w:pPr>
+      <w:r>
+        <w:rPr>
+          <w:rStyle w:val="Hyperlink"/>
+          <w:rFonts w:ascii="Times New Roman" w:hAnsi="Times New Roman" w:cs="Times New Roman"/>
+          <w:color w:val="000000" w:themeColor="text1"/>
+          <w:u w:val="none"/>
+        </w:rPr>
         <w:t>At the home page of the app, a user can select the state from a drop down menu that they would like to see more COVID-19 information on. They also have the option to select Tweet's from the CDC, Tweet's from the respective state's health department, and contextual health status and hospital bed information for the state. Upon submitting the form, the user is taken to a page displaying the information they selected. If they want, they can also navigate to a page with headlines relating to COVID-19 and plotted results for the number of confirmed cases, hospitalized cases, recovered cases, and deaths as a result of COVID-19.</w:t>
       </w:r>
+    </w:p>
+    <w:p>
+      <w:pPr>
+        <w:pStyle w:val="ListParagraph"/>
+        <w:numPr>
+          <w:ilvl w:val="0"/>
+          <w:numId w:val="2"/>
+        </w:numPr>
+        <w:jc w:val="both"/>
+        <w:rPr>
+          <w:rStyle w:val="Hyperlink"/>
+          <w:rFonts w:ascii="Times New Roman" w:hAnsi="Times New Roman" w:cs="Times New Roman"/>
+          <w:color w:val="000000" w:themeColor="text1"/>
+          <w:u w:val="none"/>
+        </w:rPr>
+      </w:pPr>
+      <w:r>
+        <w:rPr>
+          <w:rStyle w:val="Hyperlink"/>
+          <w:rFonts w:ascii="Times New Roman" w:hAnsi="Times New Roman" w:cs="Times New Roman"/>
+          <w:color w:val="000000" w:themeColor="text1"/>
+          <w:u w:val="none"/>
+        </w:rPr>
+        <w:t>Loom link to view the final presentation:</w:t>
+      </w:r>
+    </w:p>
+    <w:p>
+      <w:pPr>
+        <w:ind w:left="720"/>
+        <w:jc w:val="both"/>
+        <w:rPr>
+          <w:rStyle w:val="Hyperlink"/>
+          <w:rFonts w:ascii="Times New Roman" w:hAnsi="Times New Roman" w:cs="Times New Roman"/>
+          <w:color w:val="000000" w:themeColor="text1"/>
+          <w:u w:val="none"/>
+        </w:rPr>
+      </w:pPr>
+      <w:r>
+        <w:rPr>
+          <w:rStyle w:val="Hyperlink"/>
+          <w:rFonts w:ascii="Times New Roman" w:hAnsi="Times New Roman" w:cs="Times New Roman"/>
+          <w:color w:val="000000" w:themeColor="text1"/>
+          <w:u w:val="none"/>
+        </w:rPr>
+        <w:t xml:space="preserve"> </w:t>
+      </w:r>
+      <w:hyperlink r:id="rId19" w:history="1">
+        <w:r>
+          <w:rPr>
+            <w:rStyle w:val="Hyperlink"/>
+            <w:rFonts w:ascii="Times New Roman" w:hAnsi="Times New Roman" w:cs="Times New Roman"/>
+          </w:rPr>
+          <w:t>https://www.loom.com/share/17fe455b6b88411aa86da97017dca975</w:t>
+        </w:r>
+      </w:hyperlink>
+    </w:p>
+    <w:p>
+      <w:pPr>
+        <w:ind w:left="720"/>
+        <w:jc w:val="both"/>
+        <w:rPr>
+          <w:rFonts w:ascii="Times New Roman" w:hAnsi="Times New Roman" w:cs="Times New Roman"/>
+          <w:color w:val="000000" w:themeColor="text1"/>
+        </w:rPr>
+      </w:pPr>
     </w:p>
     <w:p>
       <w:pPr>

</xml_diff>